<commit_message>
Started re-implementing brute force scanning
</commit_message>
<xml_diff>
--- a/documents/PQGS_Protocol.docx
+++ b/documents/PQGS_Protocol.docx
@@ -26,7 +26,15 @@
         <w:t xml:space="preserve">This document defines </w:t>
       </w:r>
       <w:r>
-        <w:t xml:space="preserve">the Stellenbosch University Node Control for Qubes (SUNCQ) protocol. It lays out the commands </w:t>
+        <w:t xml:space="preserve">the Stellenbosch University Node Control for </w:t>
+      </w:r>
+      <w:proofErr w:type="spellStart"/>
+      <w:r>
+        <w:t>Qubes</w:t>
+      </w:r>
+      <w:proofErr w:type="spellEnd"/>
+      <w:r>
+        <w:t xml:space="preserve"> (SUNCQ) protocol. It lays out the commands </w:t>
       </w:r>
       <w:r>
         <w:t xml:space="preserve">to communicate with </w:t>
@@ -40,8 +48,13 @@
       <w:r>
         <w:t xml:space="preserve">University </w:t>
       </w:r>
-      <w:r>
-        <w:t>PocketQube Ground</w:t>
+      <w:proofErr w:type="spellStart"/>
+      <w:r>
+        <w:t>PocketQube</w:t>
+      </w:r>
+      <w:proofErr w:type="spellEnd"/>
+      <w:r>
+        <w:t xml:space="preserve"> Ground</w:t>
       </w:r>
       <w:r>
         <w:t xml:space="preserve"> </w:t>
@@ -99,7 +112,15 @@
     </w:p>
     <w:p>
       <w:r>
-        <w:t xml:space="preserve">The following lists all commands from TNC to host and vica-versa. </w:t>
+        <w:t xml:space="preserve">The following lists all commands from TNC to host and </w:t>
+      </w:r>
+      <w:proofErr w:type="spellStart"/>
+      <w:r>
+        <w:t>vica</w:t>
+      </w:r>
+      <w:proofErr w:type="spellEnd"/>
+      <w:r>
+        <w:t xml:space="preserve">-versa. </w:t>
       </w:r>
       <w:r>
         <w:t>The command reservations are:</w:t>
@@ -121,8 +142,13 @@
       </w:r>
       <w:r>
         <w:tab/>
-        <w:t>Host-to-TNC DO commands</w:t>
-      </w:r>
+        <w:t xml:space="preserve">Host-to-TNC DO </w:t>
+      </w:r>
+      <w:proofErr w:type="gramStart"/>
+      <w:r>
+        <w:t>commands</w:t>
+      </w:r>
+      <w:proofErr w:type="gramEnd"/>
     </w:p>
     <w:p>
       <w:pPr>
@@ -140,8 +166,13 @@
       </w:r>
       <w:r>
         <w:tab/>
-        <w:t>Host-to-TNC SET commands</w:t>
-      </w:r>
+        <w:t xml:space="preserve">Host-to-TNC SET </w:t>
+      </w:r>
+      <w:proofErr w:type="gramStart"/>
+      <w:r>
+        <w:t>commands</w:t>
+      </w:r>
+      <w:proofErr w:type="gramEnd"/>
     </w:p>
     <w:p>
       <w:pPr>
@@ -159,8 +190,13 @@
       </w:r>
       <w:r>
         <w:tab/>
-        <w:t>Host-to-TNC GET commands</w:t>
-      </w:r>
+        <w:t xml:space="preserve">Host-to-TNC GET </w:t>
+      </w:r>
+      <w:proofErr w:type="gramStart"/>
+      <w:r>
+        <w:t>commands</w:t>
+      </w:r>
+      <w:proofErr w:type="gramEnd"/>
     </w:p>
     <w:p>
       <w:pPr>
@@ -503,7 +539,15 @@
           </w:tcPr>
           <w:p>
             <w:r>
-              <w:t>Full calibration e.g. ground station and all sub-systems</w:t>
+              <w:t xml:space="preserve">Full calibration </w:t>
+            </w:r>
+            <w:proofErr w:type="gramStart"/>
+            <w:r>
+              <w:t>e.g.</w:t>
+            </w:r>
+            <w:proofErr w:type="gramEnd"/>
+            <w:r>
+              <w:t xml:space="preserve"> ground station and all sub-systems</w:t>
             </w:r>
           </w:p>
         </w:tc>
@@ -593,10 +637,7 @@
           </w:tcPr>
           <w:p>
             <w:r>
-              <w:t>RETURN_TO</w:t>
-            </w:r>
-            <w:r>
-              <w:t>_STOW</w:t>
+              <w:t>RETURN_TO_STOW</w:t>
             </w:r>
           </w:p>
         </w:tc>
@@ -606,7 +647,15 @@
           </w:tcPr>
           <w:p>
             <w:r>
-              <w:t>Return the system to its stow state.</w:t>
+              <w:t xml:space="preserve">Return the system to </w:t>
+            </w:r>
+            <w:proofErr w:type="gramStart"/>
+            <w:r>
+              <w:t>its</w:t>
+            </w:r>
+            <w:proofErr w:type="gramEnd"/>
+            <w:r>
+              <w:t xml:space="preserve"> stow state.</w:t>
             </w:r>
           </w:p>
         </w:tc>
@@ -628,16 +677,7 @@
           </w:tcPr>
           <w:p>
             <w:r>
-              <w:t xml:space="preserve">The stow state is pre-calibration. </w:t>
-            </w:r>
-            <w:r>
-              <w:t>Typically used</w:t>
-            </w:r>
-            <w:r>
-              <w:t xml:space="preserve"> </w:t>
-            </w:r>
-            <w:r>
-              <w:t>before system shutdown</w:t>
+              <w:t>The stow state is pre-calibration. Typically used before system shutdown</w:t>
             </w:r>
           </w:p>
         </w:tc>
@@ -1031,8 +1071,18 @@
             <w:tcW w:w="1533" w:type="dxa"/>
           </w:tcPr>
           <w:p>
-            <w:r>
-              <w:t>Lat;Lng;Alt (</w:t>
+            <w:proofErr w:type="spellStart"/>
+            <w:proofErr w:type="gramStart"/>
+            <w:r>
+              <w:t>Lat;Lng</w:t>
+            </w:r>
+            <w:proofErr w:type="gramEnd"/>
+            <w:r>
+              <w:t>;Alt</w:t>
+            </w:r>
+            <w:proofErr w:type="spellEnd"/>
+            <w:r>
+              <w:t xml:space="preserve"> (</w:t>
             </w:r>
             <w:r>
               <w:t>f32;f32;f32</w:t>
@@ -1179,6 +1229,7 @@
             <w:tcW w:w="1533" w:type="dxa"/>
           </w:tcPr>
           <w:p>
+            <w:proofErr w:type="gramStart"/>
             <w:r>
               <w:t>c</w:t>
             </w:r>
@@ -1186,7 +1237,11 @@
               <w:t>har</w:t>
             </w:r>
             <w:r>
-              <w:t>[]</w:t>
+              <w:t>[</w:t>
+            </w:r>
+            <w:proofErr w:type="gramEnd"/>
+            <w:r>
+              <w:t>]</w:t>
             </w:r>
           </w:p>
         </w:tc>
@@ -1522,7 +1577,15 @@
     </w:p>
     <w:p>
       <w:r>
-        <w:t xml:space="preserve">The tracking mode is a combination flag i.e. multiple bits can be </w:t>
+        <w:t xml:space="preserve">The tracking mode is a combination flag </w:t>
+      </w:r>
+      <w:proofErr w:type="gramStart"/>
+      <w:r>
+        <w:t>i.e.</w:t>
+      </w:r>
+      <w:proofErr w:type="gramEnd"/>
+      <w:r>
+        <w:t xml:space="preserve"> multiple bits can be </w:t>
       </w:r>
       <w:r>
         <w:t xml:space="preserve">ORed together </w:t>
@@ -1683,6 +1746,31 @@
             <w:r>
               <w:t>Use signal strength</w:t>
             </w:r>
+            <w:r>
+              <w:t>, but only for an initial scan</w:t>
+            </w:r>
+          </w:p>
+        </w:tc>
+      </w:tr>
+      <w:tr>
+        <w:tc>
+          <w:tcPr>
+            <w:tcW w:w="2405" w:type="dxa"/>
+          </w:tcPr>
+          <w:p>
+            <w:r>
+              <w:t>0x08</w:t>
+            </w:r>
+          </w:p>
+        </w:tc>
+        <w:tc>
+          <w:tcPr>
+            <w:tcW w:w="6611" w:type="dxa"/>
+          </w:tcPr>
+          <w:p>
+            <w:r>
+              <w:t>Use signal strength, with dynamic conical scanning</w:t>
+            </w:r>
           </w:p>
         </w:tc>
       </w:tr>
@@ -1829,7 +1917,15 @@
         <w:t>a little-endian binary stream</w:t>
       </w:r>
       <w:r>
-        <w:t xml:space="preserve"> (i.e. </w:t>
+        <w:t xml:space="preserve"> (</w:t>
+      </w:r>
+      <w:proofErr w:type="gramStart"/>
+      <w:r>
+        <w:t>i.e.</w:t>
+      </w:r>
+      <w:proofErr w:type="gramEnd"/>
+      <w:r>
+        <w:t xml:space="preserve"> </w:t>
       </w:r>
       <w:r>
         <w:t xml:space="preserve">each field should be </w:t>
@@ -1897,7 +1993,15 @@
         <w:t xml:space="preserve">, generating a CSV file, and then </w:t>
       </w:r>
       <w:r>
-        <w:t xml:space="preserve">using the data to generated a binary stream. </w:t>
+        <w:t xml:space="preserve">using the data to </w:t>
+      </w:r>
+      <w:proofErr w:type="gramStart"/>
+      <w:r>
+        <w:t>generated</w:t>
+      </w:r>
+      <w:proofErr w:type="gramEnd"/>
+      <w:r>
+        <w:t xml:space="preserve"> a binary stream. </w:t>
       </w:r>
       <w:r>
         <w:t>In the current implementation, only 200 entries are catered for</w:t>
@@ -2052,6 +2156,7 @@
           </w:tcPr>
           <w:p>
             <w:r>
+              <w:lastRenderedPageBreak/>
               <w:t>Longitude</w:t>
             </w:r>
           </w:p>
@@ -2074,7 +2179,6 @@
           </w:tcPr>
           <w:p>
             <w:r>
-              <w:lastRenderedPageBreak/>
               <w:t>Altitude</w:t>
             </w:r>
           </w:p>

</xml_diff>

<commit_message>
Added radiosonde reverse engineering
</commit_message>
<xml_diff>
--- a/documents/PQGS_Protocol.docx
+++ b/documents/PQGS_Protocol.docx
@@ -6,121 +6,105 @@
       <w:pPr>
         <w:pStyle w:val="Heading1"/>
       </w:pPr>
-      <w:r>
-        <w:t>SUNCQ</w:t>
-      </w:r>
-      <w:r>
-        <w:t xml:space="preserve"> Protocol</w:t>
-      </w:r>
     </w:p>
     <w:p>
       <w:pPr>
-        <w:pStyle w:val="Heading2"/>
-      </w:pPr>
-      <w:r>
-        <w:t>Description</w:t>
+        <w:pStyle w:val="Heading1"/>
+      </w:pPr>
+      <w:r>
+        <w:t>SUNCQ</w:t>
+      </w:r>
+      <w:r>
+        <w:t xml:space="preserve"> Protocol</w:t>
       </w:r>
     </w:p>
     <w:p>
-      <w:r>
-        <w:t xml:space="preserve">This document defines </w:t>
-      </w:r>
-      <w:r>
-        <w:t xml:space="preserve">the Stellenbosch University Node Control for </w:t>
-      </w:r>
-      <w:proofErr w:type="spellStart"/>
-      <w:r>
-        <w:t>Qubes</w:t>
-      </w:r>
-      <w:proofErr w:type="spellEnd"/>
-      <w:r>
-        <w:t xml:space="preserve"> (SUNCQ) protocol. It lays out the commands </w:t>
-      </w:r>
-      <w:r>
-        <w:t xml:space="preserve">to communicate with </w:t>
-      </w:r>
-      <w:r>
-        <w:t>a</w:t>
-      </w:r>
-      <w:r>
-        <w:t xml:space="preserve"> Stellenbosch </w:t>
-      </w:r>
-      <w:r>
-        <w:t xml:space="preserve">University </w:t>
-      </w:r>
-      <w:proofErr w:type="spellStart"/>
-      <w:r>
-        <w:t>PocketQube</w:t>
-      </w:r>
-      <w:proofErr w:type="spellEnd"/>
-      <w:r>
-        <w:t xml:space="preserve"> Ground</w:t>
-      </w:r>
-      <w:r>
-        <w:t xml:space="preserve"> </w:t>
-      </w:r>
-      <w:r>
-        <w:t>Station</w:t>
-      </w:r>
-      <w:r>
-        <w:t xml:space="preserve"> via a TNC</w:t>
-      </w:r>
-      <w:r>
-        <w:t xml:space="preserve">. </w:t>
-      </w:r>
-      <w:r>
-        <w:t>A TNC (Terminal Node Controller) is a serial interface system which allows for control over a ground station</w:t>
-      </w:r>
-      <w:r>
-        <w:t xml:space="preserve"> or radio</w:t>
-      </w:r>
-      <w:r>
-        <w:t xml:space="preserve">. </w:t>
-      </w:r>
-      <w:r>
-        <w:t xml:space="preserve">The TNC is often a microcontroller on the ground station itself. This protocol </w:t>
-      </w:r>
-      <w:r>
-        <w:t xml:space="preserve">defines </w:t>
-      </w:r>
-      <w:r>
-        <w:t xml:space="preserve">the </w:t>
-      </w:r>
-      <w:r>
-        <w:t xml:space="preserve">messages to and from the </w:t>
-      </w:r>
-      <w:r>
-        <w:t xml:space="preserve">TNC </w:t>
-      </w:r>
-      <w:r>
-        <w:t xml:space="preserve">and the </w:t>
-      </w:r>
-      <w:r>
-        <w:t>c</w:t>
-      </w:r>
-      <w:r>
-        <w:t>omputer (referred to as the host). It was authored by Gary Allen, a 2023 E&amp;E student.</w:t>
+      <w:pPr>
+        <w:pStyle w:val="Heading2"/>
+      </w:pPr>
+      <w:r>
+        <w:t>Description</w:t>
       </w:r>
     </w:p>
     <w:p>
-      <w:pPr>
-        <w:pStyle w:val="Heading2"/>
-      </w:pPr>
-      <w:r>
-        <w:t>Commands</w:t>
+      <w:r>
+        <w:t xml:space="preserve">This document defines </w:t>
+      </w:r>
+      <w:r>
+        <w:t xml:space="preserve">the Stellenbosch University Node Control for Qubes (SUNCQ) protocol. It lays out the commands </w:t>
+      </w:r>
+      <w:r>
+        <w:t xml:space="preserve">to communicate with </w:t>
+      </w:r>
+      <w:r>
+        <w:t>a</w:t>
+      </w:r>
+      <w:r>
+        <w:t xml:space="preserve"> Stellenbosch </w:t>
+      </w:r>
+      <w:r>
+        <w:t xml:space="preserve">University </w:t>
+      </w:r>
+      <w:r>
+        <w:t>PocketQube Ground</w:t>
+      </w:r>
+      <w:r>
+        <w:t xml:space="preserve"> </w:t>
+      </w:r>
+      <w:r>
+        <w:t>Station</w:t>
+      </w:r>
+      <w:r>
+        <w:t xml:space="preserve"> via a TNC</w:t>
+      </w:r>
+      <w:r>
+        <w:t xml:space="preserve">. </w:t>
+      </w:r>
+      <w:r>
+        <w:t>A TNC (Terminal Node Controller) is a serial interface system which allows for control over a ground station</w:t>
+      </w:r>
+      <w:r>
+        <w:t xml:space="preserve"> or radio</w:t>
+      </w:r>
+      <w:r>
+        <w:t xml:space="preserve">. </w:t>
+      </w:r>
+      <w:r>
+        <w:t xml:space="preserve">The TNC is often a microcontroller on the ground station itself. This protocol </w:t>
+      </w:r>
+      <w:r>
+        <w:t xml:space="preserve">defines </w:t>
+      </w:r>
+      <w:r>
+        <w:t xml:space="preserve">the </w:t>
+      </w:r>
+      <w:r>
+        <w:t xml:space="preserve">messages to and from the </w:t>
+      </w:r>
+      <w:r>
+        <w:t xml:space="preserve">TNC </w:t>
+      </w:r>
+      <w:r>
+        <w:t xml:space="preserve">and the </w:t>
+      </w:r>
+      <w:r>
+        <w:t>c</w:t>
+      </w:r>
+      <w:r>
+        <w:t>omputer (referred to as the host). It was authored by Gary Allen, a 2023 E&amp;E student.</w:t>
       </w:r>
     </w:p>
     <w:p>
-      <w:r>
-        <w:t xml:space="preserve">The following lists all commands from TNC to host and </w:t>
-      </w:r>
-      <w:proofErr w:type="spellStart"/>
-      <w:r>
-        <w:t>vica</w:t>
-      </w:r>
-      <w:proofErr w:type="spellEnd"/>
-      <w:r>
-        <w:t xml:space="preserve">-versa. </w:t>
+      <w:pPr>
+        <w:pStyle w:val="Heading2"/>
+      </w:pPr>
+      <w:r>
+        <w:t>Commands</w:t>
+      </w:r>
+    </w:p>
+    <w:p>
+      <w:r>
+        <w:t xml:space="preserve">The following lists all commands from TNC to host and vica-versa. </w:t>
       </w:r>
       <w:r>
         <w:t>The command reservations are:</w:t>
@@ -142,13 +126,8 @@
       </w:r>
       <w:r>
         <w:tab/>
-        <w:t xml:space="preserve">Host-to-TNC DO </w:t>
-      </w:r>
-      <w:proofErr w:type="gramStart"/>
-      <w:r>
-        <w:t>commands</w:t>
-      </w:r>
-      <w:proofErr w:type="gramEnd"/>
+        <w:t>Host-to-TNC DO commands</w:t>
+      </w:r>
     </w:p>
     <w:p>
       <w:pPr>
@@ -166,13 +145,8 @@
       </w:r>
       <w:r>
         <w:tab/>
-        <w:t xml:space="preserve">Host-to-TNC SET </w:t>
-      </w:r>
-      <w:proofErr w:type="gramStart"/>
-      <w:r>
-        <w:t>commands</w:t>
-      </w:r>
-      <w:proofErr w:type="gramEnd"/>
+        <w:t>Host-to-TNC SET commands</w:t>
+      </w:r>
     </w:p>
     <w:p>
       <w:pPr>
@@ -190,13 +164,8 @@
       </w:r>
       <w:r>
         <w:tab/>
-        <w:t xml:space="preserve">Host-to-TNC GET </w:t>
-      </w:r>
-      <w:proofErr w:type="gramStart"/>
-      <w:r>
-        <w:t>commands</w:t>
-      </w:r>
-      <w:proofErr w:type="gramEnd"/>
+        <w:t>Host-to-TNC GET commands</w:t>
+      </w:r>
     </w:p>
     <w:p>
       <w:pPr>
@@ -288,12 +257,12 @@
         <w:tblLook w:val="04A0" w:firstRow="1" w:lastRow="0" w:firstColumn="1" w:lastColumn="0" w:noHBand="0" w:noVBand="1"/>
       </w:tblPr>
       <w:tblGrid>
-        <w:gridCol w:w="1037"/>
-        <w:gridCol w:w="2299"/>
-        <w:gridCol w:w="2002"/>
-        <w:gridCol w:w="1533"/>
-        <w:gridCol w:w="984"/>
-        <w:gridCol w:w="2777"/>
+        <w:gridCol w:w="1030"/>
+        <w:gridCol w:w="2298"/>
+        <w:gridCol w:w="1997"/>
+        <w:gridCol w:w="1593"/>
+        <w:gridCol w:w="977"/>
+        <w:gridCol w:w="2737"/>
       </w:tblGrid>
       <w:tr>
         <w:tc>
@@ -539,15 +508,7 @@
           </w:tcPr>
           <w:p>
             <w:r>
-              <w:t xml:space="preserve">Full calibration </w:t>
-            </w:r>
-            <w:proofErr w:type="gramStart"/>
-            <w:r>
-              <w:t>e.g.</w:t>
-            </w:r>
-            <w:proofErr w:type="gramEnd"/>
-            <w:r>
-              <w:t xml:space="preserve"> ground station and all sub-systems</w:t>
+              <w:t>Full calibration e.g. ground station and all sub-systems</w:t>
             </w:r>
           </w:p>
         </w:tc>
@@ -647,15 +608,7 @@
           </w:tcPr>
           <w:p>
             <w:r>
-              <w:t xml:space="preserve">Return the system to </w:t>
-            </w:r>
-            <w:proofErr w:type="gramStart"/>
-            <w:r>
-              <w:t>its</w:t>
-            </w:r>
-            <w:proofErr w:type="gramEnd"/>
-            <w:r>
-              <w:t xml:space="preserve"> stow state.</w:t>
+              <w:t>Return the system to its stow state.</w:t>
             </w:r>
           </w:p>
         </w:tc>
@@ -925,7 +878,16 @@
           </w:tcPr>
           <w:p>
             <w:r>
-              <w:t>SET_POINT_DIRECTION</w:t>
+              <w:t>SET_</w:t>
+            </w:r>
+            <w:r>
+              <w:t>TRACK</w:t>
+            </w:r>
+            <w:r>
+              <w:t>_</w:t>
+            </w:r>
+            <w:r>
+              <w:t>LOCATION</w:t>
             </w:r>
           </w:p>
         </w:tc>
@@ -943,7 +905,28 @@
           <w:tcPr>
             <w:tcW w:w="1533" w:type="dxa"/>
           </w:tcPr>
-          <w:p/>
+          <w:p>
+            <w:r>
+              <w:t xml:space="preserve">See </w:t>
+            </w:r>
+            <w:r>
+              <w:rPr>
+                <w:i/>
+                <w:iCs/>
+              </w:rPr>
+              <w:t>Flight Path Data</w:t>
+            </w:r>
+            <w:r>
+              <w:rPr>
+                <w:i/>
+                <w:iCs/>
+              </w:rPr>
+              <w:t xml:space="preserve"> </w:t>
+            </w:r>
+            <w:r>
+              <w:t>(pass only one entry)</w:t>
+            </w:r>
+          </w:p>
         </w:tc>
         <w:tc>
           <w:tcPr>
@@ -969,13 +952,7 @@
           </w:tcPr>
           <w:p>
             <w:r>
-              <w:t>0x</w:t>
-            </w:r>
-            <w:r>
-              <w:t>6</w:t>
-            </w:r>
-            <w:r>
-              <w:t>0</w:t>
+              <w:t>0x34</w:t>
             </w:r>
           </w:p>
         </w:tc>
@@ -985,7 +962,7 @@
           </w:tcPr>
           <w:p>
             <w:r>
-              <w:t>GET_SIGNAL_RSSI</w:t>
+              <w:t>SET_TRACK_TARGET</w:t>
             </w:r>
           </w:p>
         </w:tc>
@@ -995,7 +972,7 @@
           </w:tcPr>
           <w:p>
             <w:r>
-              <w:t>Get RSSI of the signal</w:t>
+              <w:t>Set the target to track</w:t>
             </w:r>
           </w:p>
         </w:tc>
@@ -1005,7 +982,14 @@
           </w:tcPr>
           <w:p>
             <w:r>
-              <w:t>-</w:t>
+              <w:t xml:space="preserve">See </w:t>
+            </w:r>
+            <w:r>
+              <w:rPr>
+                <w:i/>
+                <w:iCs/>
+              </w:rPr>
+              <w:t>TRACK_TARGET</w:t>
             </w:r>
           </w:p>
         </w:tc>
@@ -1015,7 +999,7 @@
           </w:tcPr>
           <w:p>
             <w:r>
-              <w:t>0</w:t>
+              <w:t>1</w:t>
             </w:r>
           </w:p>
         </w:tc>
@@ -1023,7 +1007,11 @@
           <w:tcPr>
             <w:tcW w:w="2777" w:type="dxa"/>
           </w:tcPr>
-          <w:p/>
+          <w:p>
+            <w:r>
+              <w:t>Allows for the custom internal target, or any external target, to be tracked (in which case the internal receiver is disbable)</w:t>
+            </w:r>
+          </w:p>
         </w:tc>
       </w:tr>
       <w:tr>
@@ -1039,7 +1027,7 @@
               <w:t>6</w:t>
             </w:r>
             <w:r>
-              <w:t>1</w:t>
+              <w:t>0</w:t>
             </w:r>
           </w:p>
         </w:tc>
@@ -1049,7 +1037,7 @@
           </w:tcPr>
           <w:p>
             <w:r>
-              <w:t>GET_LOCATION</w:t>
+              <w:t>GET_SIGNAL_RSSI</w:t>
             </w:r>
           </w:p>
         </w:tc>
@@ -1059,10 +1047,7 @@
           </w:tcPr>
           <w:p>
             <w:r>
-              <w:t xml:space="preserve">Get location of the </w:t>
-            </w:r>
-            <w:r>
-              <w:t>ground station</w:t>
+              <w:t>Get RSSI of the signal</w:t>
             </w:r>
           </w:p>
         </w:tc>
@@ -1071,24 +1056,8 @@
             <w:tcW w:w="1533" w:type="dxa"/>
           </w:tcPr>
           <w:p>
-            <w:proofErr w:type="spellStart"/>
-            <w:proofErr w:type="gramStart"/>
-            <w:r>
-              <w:t>Lat;Lng</w:t>
-            </w:r>
-            <w:proofErr w:type="gramEnd"/>
-            <w:r>
-              <w:t>;Alt</w:t>
-            </w:r>
-            <w:proofErr w:type="spellEnd"/>
-            <w:r>
-              <w:t xml:space="preserve"> (</w:t>
-            </w:r>
-            <w:r>
-              <w:t>f32;f32;f32</w:t>
-            </w:r>
-            <w:r>
-              <w:t>)</w:t>
+            <w:r>
+              <w:t>-</w:t>
             </w:r>
           </w:p>
         </w:tc>
@@ -1098,7 +1067,7 @@
           </w:tcPr>
           <w:p>
             <w:r>
-              <w:t>12</w:t>
+              <w:t>0</w:t>
             </w:r>
           </w:p>
         </w:tc>
@@ -1116,6 +1085,80 @@
           </w:tcPr>
           <w:p>
             <w:r>
+              <w:lastRenderedPageBreak/>
+              <w:t>0x</w:t>
+            </w:r>
+            <w:r>
+              <w:t>6</w:t>
+            </w:r>
+            <w:r>
+              <w:t>1</w:t>
+            </w:r>
+          </w:p>
+        </w:tc>
+        <w:tc>
+          <w:tcPr>
+            <w:tcW w:w="2299" w:type="dxa"/>
+          </w:tcPr>
+          <w:p>
+            <w:r>
+              <w:t>GET_LOCATION</w:t>
+            </w:r>
+          </w:p>
+        </w:tc>
+        <w:tc>
+          <w:tcPr>
+            <w:tcW w:w="2002" w:type="dxa"/>
+          </w:tcPr>
+          <w:p>
+            <w:r>
+              <w:t xml:space="preserve">Get location of the </w:t>
+            </w:r>
+            <w:r>
+              <w:t>ground station</w:t>
+            </w:r>
+          </w:p>
+        </w:tc>
+        <w:tc>
+          <w:tcPr>
+            <w:tcW w:w="1533" w:type="dxa"/>
+          </w:tcPr>
+          <w:p>
+            <w:r>
+              <w:t>Lat;Lng;Alt (</w:t>
+            </w:r>
+            <w:r>
+              <w:t>f32;f32;f32</w:t>
+            </w:r>
+            <w:r>
+              <w:t>)</w:t>
+            </w:r>
+          </w:p>
+        </w:tc>
+        <w:tc>
+          <w:tcPr>
+            <w:tcW w:w="984" w:type="dxa"/>
+          </w:tcPr>
+          <w:p>
+            <w:r>
+              <w:t>12</w:t>
+            </w:r>
+          </w:p>
+        </w:tc>
+        <w:tc>
+          <w:tcPr>
+            <w:tcW w:w="2777" w:type="dxa"/>
+          </w:tcPr>
+          <w:p/>
+        </w:tc>
+      </w:tr>
+      <w:tr>
+        <w:tc>
+          <w:tcPr>
+            <w:tcW w:w="1037" w:type="dxa"/>
+          </w:tcPr>
+          <w:p>
+            <w:r>
               <w:t>0x80</w:t>
             </w:r>
           </w:p>
@@ -1199,7 +1242,6 @@
           </w:tcPr>
           <w:p>
             <w:r>
-              <w:lastRenderedPageBreak/>
               <w:t>0x81</w:t>
             </w:r>
           </w:p>
@@ -1229,7 +1271,6 @@
             <w:tcW w:w="1533" w:type="dxa"/>
           </w:tcPr>
           <w:p>
-            <w:proofErr w:type="gramStart"/>
             <w:r>
               <w:t>c</w:t>
             </w:r>
@@ -1237,11 +1278,7 @@
               <w:t>har</w:t>
             </w:r>
             <w:r>
-              <w:t>[</w:t>
-            </w:r>
-            <w:proofErr w:type="gramEnd"/>
-            <w:r>
-              <w:t>]</w:t>
+              <w:t>[]</w:t>
             </w:r>
           </w:p>
         </w:tc>
@@ -1577,15 +1614,7 @@
     </w:p>
     <w:p>
       <w:r>
-        <w:t xml:space="preserve">The tracking mode is a combination flag </w:t>
-      </w:r>
-      <w:proofErr w:type="gramStart"/>
-      <w:r>
-        <w:t>i.e.</w:t>
-      </w:r>
-      <w:proofErr w:type="gramEnd"/>
-      <w:r>
-        <w:t xml:space="preserve"> multiple bits can be </w:t>
+        <w:t xml:space="preserve">The tracking mode is a combination flag i.e. multiple bits can be </w:t>
       </w:r>
       <w:r>
         <w:t xml:space="preserve">ORed together </w:t>
@@ -1785,15 +1814,12 @@
         <w:pStyle w:val="Heading4"/>
       </w:pPr>
       <w:r>
-        <w:t>STATUS_CODE</w:t>
+        <w:t>TRACK_TARGET</w:t>
       </w:r>
     </w:p>
     <w:p>
       <w:r>
-        <w:t xml:space="preserve">The following is a list of </w:t>
-      </w:r>
-      <w:r>
-        <w:t>status codes that might be sent from the TNC to the host:</w:t>
+        <w:t>The tracking mode is a combination flag i.e. multiple bits can be ORed together to specify that the payload must be tracked using multiple methods at once.</w:t>
       </w:r>
     </w:p>
     <w:tbl>
@@ -1865,6 +1891,123 @@
           </w:tcPr>
           <w:p>
             <w:r>
+              <w:t>Internal</w:t>
+            </w:r>
+          </w:p>
+        </w:tc>
+      </w:tr>
+      <w:tr>
+        <w:tc>
+          <w:tcPr>
+            <w:tcW w:w="2405" w:type="dxa"/>
+          </w:tcPr>
+          <w:p>
+            <w:r>
+              <w:t>0x01</w:t>
+            </w:r>
+          </w:p>
+        </w:tc>
+        <w:tc>
+          <w:tcPr>
+            <w:tcW w:w="6611" w:type="dxa"/>
+          </w:tcPr>
+          <w:p>
+            <w:r>
+              <w:t>External</w:t>
+            </w:r>
+          </w:p>
+        </w:tc>
+      </w:tr>
+    </w:tbl>
+    <w:p/>
+    <w:p/>
+    <w:p/>
+    <w:p/>
+    <w:p>
+      <w:pPr>
+        <w:pStyle w:val="Heading4"/>
+      </w:pPr>
+      <w:r>
+        <w:t>STATUS_CODE</w:t>
+      </w:r>
+    </w:p>
+    <w:p>
+      <w:r>
+        <w:t xml:space="preserve">The following is a list of </w:t>
+      </w:r>
+      <w:r>
+        <w:t>status codes that might be sent from the TNC to the host:</w:t>
+      </w:r>
+    </w:p>
+    <w:tbl>
+      <w:tblPr>
+        <w:tblStyle w:val="TableGrid"/>
+        <w:tblW w:w="0" w:type="auto"/>
+        <w:tblLook w:val="04A0" w:firstRow="1" w:lastRow="0" w:firstColumn="1" w:lastColumn="0" w:noHBand="0" w:noVBand="1"/>
+      </w:tblPr>
+      <w:tblGrid>
+        <w:gridCol w:w="2405"/>
+        <w:gridCol w:w="6611"/>
+      </w:tblGrid>
+      <w:tr>
+        <w:tc>
+          <w:tcPr>
+            <w:tcW w:w="2405" w:type="dxa"/>
+          </w:tcPr>
+          <w:p>
+            <w:pPr>
+              <w:rPr>
+                <w:b/>
+                <w:bCs/>
+              </w:rPr>
+            </w:pPr>
+            <w:r>
+              <w:rPr>
+                <w:b/>
+                <w:bCs/>
+              </w:rPr>
+              <w:t>Value</w:t>
+            </w:r>
+          </w:p>
+        </w:tc>
+        <w:tc>
+          <w:tcPr>
+            <w:tcW w:w="6611" w:type="dxa"/>
+          </w:tcPr>
+          <w:p>
+            <w:pPr>
+              <w:rPr>
+                <w:b/>
+                <w:bCs/>
+              </w:rPr>
+            </w:pPr>
+            <w:r>
+              <w:rPr>
+                <w:b/>
+                <w:bCs/>
+              </w:rPr>
+              <w:t>Description</w:t>
+            </w:r>
+          </w:p>
+        </w:tc>
+      </w:tr>
+      <w:tr>
+        <w:tc>
+          <w:tcPr>
+            <w:tcW w:w="2405" w:type="dxa"/>
+          </w:tcPr>
+          <w:p>
+            <w:r>
+              <w:t>0x00</w:t>
+            </w:r>
+          </w:p>
+        </w:tc>
+        <w:tc>
+          <w:tcPr>
+            <w:tcW w:w="6611" w:type="dxa"/>
+          </w:tcPr>
+          <w:p>
+            <w:r>
               <w:t>Acknowledge</w:t>
             </w:r>
           </w:p>
@@ -1917,15 +2060,7 @@
         <w:t>a little-endian binary stream</w:t>
       </w:r>
       <w:r>
-        <w:t xml:space="preserve"> (</w:t>
-      </w:r>
-      <w:proofErr w:type="gramStart"/>
-      <w:r>
-        <w:t>i.e.</w:t>
-      </w:r>
-      <w:proofErr w:type="gramEnd"/>
-      <w:r>
-        <w:t xml:space="preserve"> </w:t>
+        <w:t xml:space="preserve"> (i.e. </w:t>
       </w:r>
       <w:r>
         <w:t xml:space="preserve">each field should be </w:t>
@@ -1993,15 +2128,7 @@
         <w:t xml:space="preserve">, generating a CSV file, and then </w:t>
       </w:r>
       <w:r>
-        <w:t xml:space="preserve">using the data to </w:t>
-      </w:r>
-      <w:proofErr w:type="gramStart"/>
-      <w:r>
-        <w:t>generated</w:t>
-      </w:r>
-      <w:proofErr w:type="gramEnd"/>
-      <w:r>
-        <w:t xml:space="preserve"> a binary stream. </w:t>
+        <w:t xml:space="preserve">using the data to generated a binary stream. </w:t>
       </w:r>
       <w:r>
         <w:t>In the current implementation, only 200 entries are catered for</w:t>
@@ -2156,7 +2283,6 @@
           </w:tcPr>
           <w:p>
             <w:r>
-              <w:lastRenderedPageBreak/>
               <w:t>Longitude</w:t>
             </w:r>
           </w:p>
@@ -2963,7 +3089,7 @@
   <w:style w:type="paragraph" w:default="1" w:styleId="Normal">
     <w:name w:val="Normal"/>
     <w:qFormat/>
-    <w:rsid w:val="00640155"/>
+    <w:rsid w:val="003024AF"/>
   </w:style>
   <w:style w:type="paragraph" w:styleId="Heading1">
     <w:name w:val="heading 1"/>

</xml_diff>

<commit_message>
Did 122km range test
</commit_message>
<xml_diff>
--- a/documents/PQGS_Protocol.docx
+++ b/documents/PQGS_Protocol.docx
@@ -1244,7 +1244,10 @@
           </w:tcPr>
           <w:p>
             <w:r>
-              <w:t>TNC_STATUS</w:t>
+              <w:t>TNC_</w:t>
+            </w:r>
+            <w:r>
+              <w:t>TELEMETRY</w:t>
             </w:r>
           </w:p>
         </w:tc>
@@ -1254,7 +1257,10 @@
           </w:tcPr>
           <w:p>
             <w:r>
-              <w:t>Sent by the TNC to either acknowledge a frame sent by the host, or to alert the host of an error or bad status.</w:t>
+              <w:t>Sent by the TNC to</w:t>
+            </w:r>
+            <w:r>
+              <w:t xml:space="preserve"> send telemetry to the host</w:t>
             </w:r>
           </w:p>
         </w:tc>
@@ -1317,7 +1323,10 @@
           </w:tcPr>
           <w:p>
             <w:r>
-              <w:t>0x81</w:t>
+              <w:t>0x8</w:t>
+            </w:r>
+            <w:r>
+              <w:t>1</w:t>
             </w:r>
           </w:p>
         </w:tc>
@@ -1337,7 +1346,13 @@
           </w:tcPr>
           <w:p>
             <w:r>
-              <w:t>Sent by the TNC to communicate a String message to the host.</w:t>
+              <w:t xml:space="preserve">Sent by the TNC to communicate a </w:t>
+            </w:r>
+            <w:r>
+              <w:t xml:space="preserve">log </w:t>
+            </w:r>
+            <w:r>
+              <w:t>message to the host.</w:t>
             </w:r>
           </w:p>
         </w:tc>
@@ -2022,7 +2037,6 @@
         <w:pStyle w:val="Heading4"/>
       </w:pPr>
       <w:r>
-        <w:lastRenderedPageBreak/>
         <w:t>STATUS_CODE</w:t>
       </w:r>
     </w:p>
@@ -2115,6 +2129,7 @@
           </w:tcPr>
           <w:p>
             <w:r>
+              <w:lastRenderedPageBreak/>
               <w:t>0x01</w:t>
             </w:r>
           </w:p>

</xml_diff>